<commit_message>
jan 16 and nov 20 files
</commit_message>
<xml_diff>
--- a/Nov20-Spark_Deployment_Types/Install Spark - Local mode in Windows machine.docx
+++ b/Nov20-Spark_Deployment_Types/Install Spark - Local mode in Windows machine.docx
@@ -54,7 +54,15 @@
         <w:jc w:val="left"/>
       </w:pPr>
       <w:r>
-        <w:t>You don’t need to install ‘scala’ separately. It</w:t>
+        <w:t>You don’t need to install ‘</w:t>
+      </w:r>
+      <w:proofErr w:type="spellStart"/>
+      <w:r>
+        <w:t>scala</w:t>
+      </w:r>
+      <w:proofErr w:type="spellEnd"/>
+      <w:r>
+        <w:t>’ separately. It</w:t>
       </w:r>
       <w:r>
         <w:t>’s inbuilt with</w:t>
@@ -175,50 +183,14 @@
       <w:r>
         <w:t xml:space="preserve"> - </w:t>
       </w:r>
-      <w:bookmarkStart w:id="0" w:name="_GoBack"/>
-      <w:bookmarkEnd w:id="0"/>
-      <w:r>
-        <w:rPr>
-          <w:rStyle w:val="Hyperlink"/>
-        </w:rPr>
-        <w:fldChar w:fldCharType="begin"/>
-      </w:r>
-      <w:r>
-        <w:rPr>
-          <w:rStyle w:val="Hyperlink"/>
-        </w:rPr>
-        <w:instrText xml:space="preserve"> HYPERLINK "</w:instrText>
-      </w:r>
-      <w:r>
-        <w:rPr>
-          <w:rStyle w:val="Hyperlink"/>
-        </w:rPr>
-        <w:instrText>https://github.com/steveloughran/winutils/tree/master/hadoop-2.7.1/bin</w:instrText>
-      </w:r>
-      <w:r>
-        <w:rPr>
-          <w:rStyle w:val="Hyperlink"/>
-        </w:rPr>
-        <w:instrText xml:space="preserve">" </w:instrText>
-      </w:r>
-      <w:r>
-        <w:rPr>
-          <w:rStyle w:val="Hyperlink"/>
-        </w:rPr>
-        <w:fldChar w:fldCharType="separate"/>
-      </w:r>
-      <w:r>
-        <w:rPr>
-          <w:rStyle w:val="Hyperlink"/>
-        </w:rPr>
-        <w:t>https://github.com/steveloughran/winutils/tree/master/hadoop-2.7.1/bin</w:t>
-      </w:r>
-      <w:r>
-        <w:rPr>
-          <w:rStyle w:val="Hyperlink"/>
-        </w:rPr>
-        <w:fldChar w:fldCharType="end"/>
-      </w:r>
+      <w:hyperlink r:id="rId7" w:history="1">
+        <w:r>
+          <w:rPr>
+            <w:rStyle w:val="Hyperlink"/>
+          </w:rPr>
+          <w:t>https://github.com/steveloughran/winutils/tree/master/hadoop-2.7.1/bin</w:t>
+        </w:r>
+      </w:hyperlink>
       <w:r>
         <w:t xml:space="preserve"> </w:t>
       </w:r>
@@ -331,7 +303,7 @@
                     <pic:cNvPicPr/>
                   </pic:nvPicPr>
                   <pic:blipFill>
-                    <a:blip r:embed="rId7" cstate="print">
+                    <a:blip r:embed="rId8" cstate="print">
                       <a:extLst>
                         <a:ext uri="{28A0092B-C50C-407E-A947-70E740481C1C}">
                           <a14:useLocalDpi xmlns:a14="http://schemas.microsoft.com/office/drawing/2010/main" val="0"/>
@@ -362,6 +334,16 @@
       <w:pPr>
         <w:pStyle w:val="ListParagraph"/>
       </w:pPr>
+      <w:r>
+        <w:t>SPARK_HOME is not necessary. But if you have already set, then for this installation, you should set Spark installed path without ‘bin’ directory as SPARK_HOME.</w:t>
+      </w:r>
+      <w:bookmarkStart w:id="0" w:name="_GoBack"/>
+      <w:bookmarkEnd w:id="0"/>
+    </w:p>
+    <w:p>
+      <w:pPr>
+        <w:pStyle w:val="ListParagraph"/>
+      </w:pPr>
     </w:p>
     <w:p>
       <w:pPr>
@@ -372,7 +354,6 @@
         </w:numPr>
       </w:pPr>
       <w:r>
-        <w:lastRenderedPageBreak/>
         <w:t xml:space="preserve">Open </w:t>
       </w:r>
       <w:r>
@@ -412,7 +393,7 @@
                     <pic:cNvPicPr/>
                   </pic:nvPicPr>
                   <pic:blipFill>
-                    <a:blip r:embed="rId8"/>
+                    <a:blip r:embed="rId9"/>
                     <a:stretch>
                       <a:fillRect/>
                     </a:stretch>
@@ -442,7 +423,15 @@
         </w:numPr>
       </w:pPr>
       <w:r>
-        <w:t>As a verification step, execute the following line to display the content of a DataFrame:</w:t>
+        <w:t xml:space="preserve">As a verification step, execute the following line to display the content of a </w:t>
+      </w:r>
+      <w:proofErr w:type="spellStart"/>
+      <w:r>
+        <w:t>DataFrame</w:t>
+      </w:r>
+      <w:proofErr w:type="spellEnd"/>
+      <w:r>
+        <w:t>:</w:t>
       </w:r>
     </w:p>
     <w:p>
@@ -454,12 +443,53 @@
           <w:sz w:val="20"/>
         </w:rPr>
       </w:pPr>
+      <w:proofErr w:type="spellStart"/>
       <w:r>
         <w:rPr>
           <w:rStyle w:val="IntenseEmphasis"/>
           <w:sz w:val="20"/>
         </w:rPr>
-        <w:t>scala&gt; spark.range(1).withColumn("status", lit("All seems fine. Congratulations!")).show(false)</w:t>
+        <w:t>scala</w:t>
+      </w:r>
+      <w:proofErr w:type="spellEnd"/>
+      <w:r>
+        <w:rPr>
+          <w:rStyle w:val="IntenseEmphasis"/>
+          <w:sz w:val="20"/>
+        </w:rPr>
+        <w:t xml:space="preserve">&gt; </w:t>
+      </w:r>
+      <w:proofErr w:type="spellStart"/>
+      <w:r>
+        <w:rPr>
+          <w:rStyle w:val="IntenseEmphasis"/>
+          <w:sz w:val="20"/>
+        </w:rPr>
+        <w:t>spark.range</w:t>
+      </w:r>
+      <w:proofErr w:type="spellEnd"/>
+      <w:r>
+        <w:rPr>
+          <w:rStyle w:val="IntenseEmphasis"/>
+          <w:sz w:val="20"/>
+        </w:rPr>
+        <w:t>(1).</w:t>
+      </w:r>
+      <w:proofErr w:type="spellStart"/>
+      <w:r>
+        <w:rPr>
+          <w:rStyle w:val="IntenseEmphasis"/>
+          <w:sz w:val="20"/>
+        </w:rPr>
+        <w:t>withColumn</w:t>
+      </w:r>
+      <w:proofErr w:type="spellEnd"/>
+      <w:r>
+        <w:rPr>
+          <w:rStyle w:val="IntenseEmphasis"/>
+          <w:sz w:val="20"/>
+        </w:rPr>
+        <w:t>("status", lit("All seems fine. Congratulations!")).show(false)</w:t>
       </w:r>
     </w:p>
     <w:p>
@@ -486,7 +516,7 @@
                     <pic:cNvPicPr/>
                   </pic:nvPicPr>
                   <pic:blipFill>
-                    <a:blip r:embed="rId9"/>
+                    <a:blip r:embed="rId10"/>
                     <a:stretch>
                       <a:fillRect/>
                     </a:stretch>
@@ -516,14 +546,30 @@
         </w:numPr>
       </w:pPr>
       <w:r>
-        <w:t>And its all set. You can tryout samples in scala language on your own.</w:t>
+        <w:t xml:space="preserve">And </w:t>
+      </w:r>
+      <w:proofErr w:type="spellStart"/>
+      <w:r>
+        <w:t>its</w:t>
+      </w:r>
+      <w:proofErr w:type="spellEnd"/>
+      <w:r>
+        <w:t xml:space="preserve"> all set. You can tryout samples in </w:t>
+      </w:r>
+      <w:proofErr w:type="spellStart"/>
+      <w:r>
+        <w:t>scala</w:t>
+      </w:r>
+      <w:proofErr w:type="spellEnd"/>
+      <w:r>
+        <w:t xml:space="preserve"> language on your own.</w:t>
       </w:r>
     </w:p>
     <w:p>
       <w:pPr>
         <w:pStyle w:val="ListParagraph"/>
       </w:pPr>
-      <w:hyperlink r:id="rId10" w:history="1">
+      <w:hyperlink r:id="rId11" w:history="1">
         <w:r>
           <w:rPr>
             <w:rStyle w:val="Hyperlink"/>

</xml_diff>